<commit_message>
Add more content or notes in mongo db file
</commit_message>
<xml_diff>
--- a/MongoDB/MongoDB.docx
+++ b/MongoDB/MongoDB.docx
@@ -61,10 +61,7 @@
         <w:t xml:space="preserve"> is schema less data base.</w:t>
       </w:r>
     </w:p>
-    <w:p>
-      <w:bookmarkStart w:id="0" w:name="_GoBack"/>
-      <w:bookmarkEnd w:id="0"/>
-    </w:p>
+    <w:p/>
     <w:p>
       <w:pPr>
         <w:rPr>
@@ -192,6 +189,534 @@
         <w:t>SqlLite3,…..</w:t>
       </w:r>
       <w:proofErr w:type="gramEnd"/>
+    </w:p>
+    <w:p/>
+    <w:p>
+      <w:pPr>
+        <w:rPr>
+          <w:b/>
+          <w:i/>
+          <w:sz w:val="32"/>
+          <w:u w:val="single"/>
+        </w:rPr>
+      </w:pPr>
+      <w:r>
+        <w:rPr>
+          <w:b/>
+          <w:i/>
+          <w:sz w:val="32"/>
+          <w:u w:val="single"/>
+        </w:rPr>
+        <w:t xml:space="preserve">Check mongo Command </w:t>
+      </w:r>
+      <w:r>
+        <w:rPr>
+          <w:b/>
+          <w:i/>
+          <w:sz w:val="32"/>
+          <w:u w:val="single"/>
+        </w:rPr>
+        <w:sym w:font="Wingdings" w:char="F0E8"/>
+      </w:r>
+      <w:r>
+        <w:rPr>
+          <w:b/>
+          <w:i/>
+          <w:sz w:val="32"/>
+          <w:u w:val="single"/>
+        </w:rPr>
+        <w:sym w:font="Wingdings" w:char="F0E8"/>
+      </w:r>
+      <w:r>
+        <w:rPr>
+          <w:b/>
+          <w:i/>
+          <w:sz w:val="32"/>
+          <w:u w:val="single"/>
+        </w:rPr>
+        <w:t xml:space="preserve"> </w:t>
+      </w:r>
+      <w:proofErr w:type="spellStart"/>
+      <w:r>
+        <w:rPr>
+          <w:b/>
+          <w:i/>
+          <w:sz w:val="32"/>
+          <w:u w:val="single"/>
+        </w:rPr>
+        <w:t>mongosh</w:t>
+      </w:r>
+      <w:proofErr w:type="spellEnd"/>
+    </w:p>
+    <w:p>
+      <w:pPr>
+        <w:pStyle w:val="ListParagraph"/>
+        <w:numPr>
+          <w:ilvl w:val="0"/>
+          <w:numId w:val="1"/>
+        </w:numPr>
+        <w:rPr>
+          <w:sz w:val="32"/>
+        </w:rPr>
+      </w:pPr>
+      <w:r>
+        <w:rPr>
+          <w:sz w:val="32"/>
+        </w:rPr>
+        <w:t xml:space="preserve">Use </w:t>
+      </w:r>
+      <w:proofErr w:type="spellStart"/>
+      <w:r>
+        <w:rPr>
+          <w:sz w:val="32"/>
+        </w:rPr>
+        <w:t>dbname</w:t>
+      </w:r>
+      <w:proofErr w:type="spellEnd"/>
+      <w:r>
+        <w:rPr>
+          <w:sz w:val="32"/>
+        </w:rPr>
+        <w:t xml:space="preserve">; </w:t>
+      </w:r>
+      <w:r>
+        <w:sym w:font="Wingdings" w:char="F0E8"/>
+      </w:r>
+      <w:r>
+        <w:rPr>
+          <w:sz w:val="32"/>
+        </w:rPr>
+        <w:t>create database</w:t>
+      </w:r>
+    </w:p>
+    <w:p>
+      <w:pPr>
+        <w:pStyle w:val="ListParagraph"/>
+        <w:numPr>
+          <w:ilvl w:val="0"/>
+          <w:numId w:val="1"/>
+        </w:numPr>
+        <w:rPr>
+          <w:sz w:val="32"/>
+        </w:rPr>
+      </w:pPr>
+      <w:r>
+        <w:rPr>
+          <w:sz w:val="32"/>
+        </w:rPr>
+        <w:t xml:space="preserve">Show </w:t>
+      </w:r>
+      <w:proofErr w:type="spellStart"/>
+      <w:r>
+        <w:rPr>
+          <w:sz w:val="32"/>
+        </w:rPr>
+        <w:t>dbs</w:t>
+      </w:r>
+      <w:proofErr w:type="spellEnd"/>
+      <w:r>
+        <w:rPr>
+          <w:sz w:val="32"/>
+        </w:rPr>
+        <w:t>;</w:t>
+      </w:r>
+      <w:r>
+        <w:sym w:font="Wingdings" w:char="F0E8"/>
+      </w:r>
+      <w:r>
+        <w:rPr>
+          <w:sz w:val="32"/>
+        </w:rPr>
+        <w:t>show database</w:t>
+      </w:r>
+    </w:p>
+    <w:p>
+      <w:pPr>
+        <w:pStyle w:val="ListParagraph"/>
+        <w:numPr>
+          <w:ilvl w:val="0"/>
+          <w:numId w:val="1"/>
+        </w:numPr>
+        <w:rPr>
+          <w:sz w:val="32"/>
+        </w:rPr>
+      </w:pPr>
+      <w:proofErr w:type="spellStart"/>
+      <w:r>
+        <w:rPr>
+          <w:sz w:val="32"/>
+        </w:rPr>
+        <w:t>Db.createCollection</w:t>
+      </w:r>
+      <w:proofErr w:type="spellEnd"/>
+      <w:r>
+        <w:rPr>
+          <w:sz w:val="32"/>
+        </w:rPr>
+        <w:t>(‘</w:t>
+      </w:r>
+      <w:proofErr w:type="spellStart"/>
+      <w:r>
+        <w:rPr>
+          <w:sz w:val="32"/>
+        </w:rPr>
+        <w:t>collection_name</w:t>
+      </w:r>
+      <w:proofErr w:type="spellEnd"/>
+      <w:r>
+        <w:rPr>
+          <w:sz w:val="32"/>
+        </w:rPr>
+        <w:t>’){this is string type parameterized method or function}</w:t>
+      </w:r>
+      <w:r>
+        <w:sym w:font="Wingdings" w:char="F0E8"/>
+      </w:r>
+      <w:r>
+        <w:rPr>
+          <w:sz w:val="32"/>
+        </w:rPr>
+        <w:t>create collection</w:t>
+      </w:r>
+    </w:p>
+    <w:p>
+      <w:pPr>
+        <w:pStyle w:val="ListParagraph"/>
+        <w:numPr>
+          <w:ilvl w:val="0"/>
+          <w:numId w:val="1"/>
+        </w:numPr>
+        <w:rPr>
+          <w:sz w:val="32"/>
+        </w:rPr>
+      </w:pPr>
+      <w:r>
+        <w:rPr>
+          <w:sz w:val="32"/>
+        </w:rPr>
+        <w:t xml:space="preserve">Show </w:t>
+      </w:r>
+      <w:proofErr w:type="spellStart"/>
+      <w:r>
+        <w:rPr>
+          <w:sz w:val="32"/>
+        </w:rPr>
+        <w:t>dbs</w:t>
+      </w:r>
+      <w:proofErr w:type="spellEnd"/>
+      <w:r>
+        <w:rPr>
+          <w:sz w:val="32"/>
+        </w:rPr>
+        <w:t xml:space="preserve">; </w:t>
+      </w:r>
+      <w:r>
+        <w:sym w:font="Wingdings" w:char="F0E8"/>
+      </w:r>
+      <w:r>
+        <w:rPr>
+          <w:sz w:val="32"/>
+        </w:rPr>
+        <w:t>show database</w:t>
+      </w:r>
+    </w:p>
+    <w:p>
+      <w:pPr>
+        <w:pStyle w:val="ListParagraph"/>
+        <w:numPr>
+          <w:ilvl w:val="0"/>
+          <w:numId w:val="1"/>
+        </w:numPr>
+        <w:rPr>
+          <w:sz w:val="32"/>
+        </w:rPr>
+      </w:pPr>
+      <w:r>
+        <w:rPr>
+          <w:sz w:val="32"/>
+        </w:rPr>
+        <w:t>Show collections;</w:t>
+      </w:r>
+      <w:r>
+        <w:sym w:font="Wingdings" w:char="F0E8"/>
+      </w:r>
+      <w:r>
+        <w:rPr>
+          <w:sz w:val="32"/>
+        </w:rPr>
+        <w:t>show collection</w:t>
+      </w:r>
+    </w:p>
+    <w:p>
+      <w:pPr>
+        <w:pStyle w:val="ListParagraph"/>
+        <w:numPr>
+          <w:ilvl w:val="0"/>
+          <w:numId w:val="1"/>
+        </w:numPr>
+        <w:rPr>
+          <w:sz w:val="32"/>
+        </w:rPr>
+      </w:pPr>
+      <w:proofErr w:type="spellStart"/>
+      <w:r>
+        <w:rPr>
+          <w:sz w:val="32"/>
+        </w:rPr>
+        <w:t>db.student.find</w:t>
+      </w:r>
+      <w:proofErr w:type="spellEnd"/>
+      <w:r>
+        <w:rPr>
+          <w:sz w:val="32"/>
+        </w:rPr>
+        <w:t xml:space="preserve">(){with return without </w:t>
+      </w:r>
+      <w:proofErr w:type="spellStart"/>
+      <w:r>
+        <w:rPr>
+          <w:sz w:val="32"/>
+        </w:rPr>
+        <w:t>aurgument</w:t>
+      </w:r>
+      <w:proofErr w:type="spellEnd"/>
+      <w:r>
+        <w:rPr>
+          <w:sz w:val="32"/>
+        </w:rPr>
+        <w:t xml:space="preserve">} </w:t>
+      </w:r>
+      <w:r>
+        <w:sym w:font="Wingdings" w:char="F0E8"/>
+      </w:r>
+      <w:r>
+        <w:rPr>
+          <w:sz w:val="32"/>
+        </w:rPr>
+        <w:t>show collection data</w:t>
+      </w:r>
+    </w:p>
+    <w:p>
+      <w:pPr>
+        <w:pStyle w:val="ListParagraph"/>
+        <w:numPr>
+          <w:ilvl w:val="0"/>
+          <w:numId w:val="1"/>
+        </w:numPr>
+        <w:rPr>
+          <w:sz w:val="32"/>
+        </w:rPr>
+      </w:pPr>
+    </w:p>
+    <w:p>
+      <w:pPr>
+        <w:pStyle w:val="ListParagraph"/>
+        <w:numPr>
+          <w:ilvl w:val="0"/>
+          <w:numId w:val="1"/>
+        </w:numPr>
+        <w:rPr>
+          <w:sz w:val="32"/>
+        </w:rPr>
+      </w:pPr>
+      <w:proofErr w:type="spellStart"/>
+      <w:r>
+        <w:rPr>
+          <w:sz w:val="32"/>
+        </w:rPr>
+        <w:t>db.student.find</w:t>
+      </w:r>
+      <w:proofErr w:type="spellEnd"/>
+      <w:r>
+        <w:rPr>
+          <w:sz w:val="32"/>
+        </w:rPr>
+        <w:t>().pretty</w:t>
+      </w:r>
+      <w:r>
+        <w:sym w:font="Wingdings" w:char="F0E8"/>
+      </w:r>
+      <w:r>
+        <w:rPr>
+          <w:sz w:val="32"/>
+        </w:rPr>
+        <w:t>show collection data</w:t>
+      </w:r>
+      <w:r>
+        <w:rPr>
+          <w:sz w:val="32"/>
+        </w:rPr>
+        <w:t xml:space="preserve"> in pretty way </w:t>
+      </w:r>
+    </w:p>
+    <w:p>
+      <w:pPr>
+        <w:rPr>
+          <w:sz w:val="32"/>
+        </w:rPr>
+      </w:pPr>
+    </w:p>
+    <w:p>
+      <w:pPr>
+        <w:rPr>
+          <w:b/>
+          <w:i/>
+          <w:sz w:val="40"/>
+          <w:u w:val="single"/>
+        </w:rPr>
+      </w:pPr>
+      <w:r>
+        <w:rPr>
+          <w:b/>
+          <w:i/>
+          <w:sz w:val="40"/>
+          <w:u w:val="single"/>
+        </w:rPr>
+        <w:lastRenderedPageBreak/>
+        <w:t xml:space="preserve">Insert data into </w:t>
+      </w:r>
+      <w:r>
+        <w:rPr>
+          <w:b/>
+          <w:i/>
+          <w:sz w:val="40"/>
+          <w:u w:val="single"/>
+        </w:rPr>
+        <w:sym w:font="Wingdings" w:char="F0E8"/>
+      </w:r>
+    </w:p>
+    <w:p>
+      <w:pPr>
+        <w:pStyle w:val="ListParagraph"/>
+        <w:numPr>
+          <w:ilvl w:val="0"/>
+          <w:numId w:val="2"/>
+        </w:numPr>
+        <w:rPr>
+          <w:sz w:val="32"/>
+        </w:rPr>
+      </w:pPr>
+      <w:r>
+        <w:rPr>
+          <w:sz w:val="32"/>
+        </w:rPr>
+        <w:t>Insert ,</w:t>
+      </w:r>
+    </w:p>
+    <w:p>
+      <w:pPr>
+        <w:pStyle w:val="ListParagraph"/>
+        <w:numPr>
+          <w:ilvl w:val="0"/>
+          <w:numId w:val="2"/>
+        </w:numPr>
+        <w:rPr>
+          <w:sz w:val="32"/>
+        </w:rPr>
+      </w:pPr>
+      <w:r>
+        <w:rPr>
+          <w:sz w:val="32"/>
+        </w:rPr>
+        <w:t>I</w:t>
+      </w:r>
+      <w:r>
+        <w:rPr>
+          <w:sz w:val="32"/>
+        </w:rPr>
+        <w:t>nsert one</w:t>
+      </w:r>
+      <w:r>
+        <w:rPr>
+          <w:sz w:val="32"/>
+        </w:rPr>
+        <w:t>(</w:t>
+      </w:r>
+      <w:proofErr w:type="spellStart"/>
+      <w:r>
+        <w:rPr>
+          <w:sz w:val="32"/>
+        </w:rPr>
+        <w:t>obj</w:t>
+      </w:r>
+      <w:proofErr w:type="spellEnd"/>
+      <w:r>
+        <w:rPr>
+          <w:sz w:val="32"/>
+        </w:rPr>
+        <w:t>{…</w:t>
+      </w:r>
+      <w:bookmarkStart w:id="0" w:name="_GoBack"/>
+      <w:bookmarkEnd w:id="0"/>
+      <w:r>
+        <w:rPr>
+          <w:sz w:val="32"/>
+        </w:rPr>
+        <w:t>})</w:t>
+      </w:r>
+      <w:r>
+        <w:rPr>
+          <w:sz w:val="32"/>
+        </w:rPr>
+        <w:t xml:space="preserve"> ,</w:t>
+      </w:r>
+    </w:p>
+    <w:p>
+      <w:pPr>
+        <w:pStyle w:val="ListParagraph"/>
+        <w:numPr>
+          <w:ilvl w:val="0"/>
+          <w:numId w:val="2"/>
+        </w:numPr>
+        <w:rPr>
+          <w:sz w:val="32"/>
+        </w:rPr>
+      </w:pPr>
+      <w:r>
+        <w:rPr>
+          <w:sz w:val="32"/>
+        </w:rPr>
+        <w:t>I</w:t>
+      </w:r>
+      <w:r>
+        <w:rPr>
+          <w:sz w:val="32"/>
+        </w:rPr>
+        <w:t xml:space="preserve">nsert </w:t>
+      </w:r>
+      <w:proofErr w:type="gramStart"/>
+      <w:r>
+        <w:rPr>
+          <w:sz w:val="32"/>
+        </w:rPr>
+        <w:t>many</w:t>
+      </w:r>
+      <w:r>
+        <w:rPr>
+          <w:sz w:val="32"/>
+        </w:rPr>
+        <w:t>(</w:t>
+      </w:r>
+      <w:proofErr w:type="gramEnd"/>
+      <w:r>
+        <w:rPr>
+          <w:sz w:val="32"/>
+        </w:rPr>
+        <w:t>array of object[{…},{…},{…}])</w:t>
+      </w:r>
+      <w:r>
+        <w:rPr>
+          <w:sz w:val="32"/>
+        </w:rPr>
+        <w:t>;</w:t>
+      </w:r>
+    </w:p>
+    <w:p>
+      <w:pPr>
+        <w:rPr>
+          <w:sz w:val="32"/>
+        </w:rPr>
+      </w:pPr>
     </w:p>
     <w:sectPr>
       <w:pgSz w:w="11906" w:h="16838"/>
@@ -201,6 +726,216 @@
     </w:sectPr>
   </w:body>
 </w:document>
+</file>
+
+<file path=word/numbering.xml><?xml version="1.0" encoding="utf-8"?>
+<w:numbering xmlns:wpc="http://schemas.microsoft.com/office/word/2010/wordprocessingCanvas" xmlns:mc="http://schemas.openxmlformats.org/markup-compatibility/2006" xmlns:o="urn:schemas-microsoft-com:office:office" xmlns:r="http://schemas.openxmlformats.org/officeDocument/2006/relationships" xmlns:m="http://schemas.openxmlformats.org/officeDocument/2006/math" xmlns:v="urn:schemas-microsoft-com:vml" xmlns:wp14="http://schemas.microsoft.com/office/word/2010/wordprocessingDrawing" xmlns:wp="http://schemas.openxmlformats.org/drawingml/2006/wordprocessingDrawing" xmlns:w10="urn:schemas-microsoft-com:office:word" xmlns:w="http://schemas.openxmlformats.org/wordprocessingml/2006/main" xmlns:w14="http://schemas.microsoft.com/office/word/2010/wordml" xmlns:w15="http://schemas.microsoft.com/office/word/2012/wordml" xmlns:wpg="http://schemas.microsoft.com/office/word/2010/wordprocessingGroup" xmlns:wpi="http://schemas.microsoft.com/office/word/2010/wordprocessingInk" xmlns:wne="http://schemas.microsoft.com/office/word/2006/wordml" xmlns:wps="http://schemas.microsoft.com/office/word/2010/wordprocessingShape" mc:Ignorable="w14 w15 wp14">
+  <w:abstractNum w:abstractNumId="0">
+    <w:nsid w:val="2B604679"/>
+    <w:multiLevelType w:val="hybridMultilevel"/>
+    <w:tmpl w:val="85BE61E0"/>
+    <w:lvl w:ilvl="0" w:tplc="40090001">
+      <w:start w:val="1"/>
+      <w:numFmt w:val="bullet"/>
+      <w:lvlText w:val=""/>
+      <w:lvlJc w:val="left"/>
+      <w:pPr>
+        <w:ind w:left="720" w:hanging="360"/>
+      </w:pPr>
+      <w:rPr>
+        <w:rFonts w:ascii="Symbol" w:hAnsi="Symbol" w:hint="default"/>
+      </w:rPr>
+    </w:lvl>
+    <w:lvl w:ilvl="1" w:tplc="40090003" w:tentative="1">
+      <w:start w:val="1"/>
+      <w:numFmt w:val="bullet"/>
+      <w:lvlText w:val="o"/>
+      <w:lvlJc w:val="left"/>
+      <w:pPr>
+        <w:ind w:left="1440" w:hanging="360"/>
+      </w:pPr>
+      <w:rPr>
+        <w:rFonts w:ascii="Courier New" w:hAnsi="Courier New" w:cs="Courier New" w:hint="default"/>
+      </w:rPr>
+    </w:lvl>
+    <w:lvl w:ilvl="2" w:tplc="40090005" w:tentative="1">
+      <w:start w:val="1"/>
+      <w:numFmt w:val="bullet"/>
+      <w:lvlText w:val=""/>
+      <w:lvlJc w:val="left"/>
+      <w:pPr>
+        <w:ind w:left="2160" w:hanging="360"/>
+      </w:pPr>
+      <w:rPr>
+        <w:rFonts w:ascii="Wingdings" w:hAnsi="Wingdings" w:hint="default"/>
+      </w:rPr>
+    </w:lvl>
+    <w:lvl w:ilvl="3" w:tplc="40090001" w:tentative="1">
+      <w:start w:val="1"/>
+      <w:numFmt w:val="bullet"/>
+      <w:lvlText w:val=""/>
+      <w:lvlJc w:val="left"/>
+      <w:pPr>
+        <w:ind w:left="2880" w:hanging="360"/>
+      </w:pPr>
+      <w:rPr>
+        <w:rFonts w:ascii="Symbol" w:hAnsi="Symbol" w:hint="default"/>
+      </w:rPr>
+    </w:lvl>
+    <w:lvl w:ilvl="4" w:tplc="40090003" w:tentative="1">
+      <w:start w:val="1"/>
+      <w:numFmt w:val="bullet"/>
+      <w:lvlText w:val="o"/>
+      <w:lvlJc w:val="left"/>
+      <w:pPr>
+        <w:ind w:left="3600" w:hanging="360"/>
+      </w:pPr>
+      <w:rPr>
+        <w:rFonts w:ascii="Courier New" w:hAnsi="Courier New" w:cs="Courier New" w:hint="default"/>
+      </w:rPr>
+    </w:lvl>
+    <w:lvl w:ilvl="5" w:tplc="40090005" w:tentative="1">
+      <w:start w:val="1"/>
+      <w:numFmt w:val="bullet"/>
+      <w:lvlText w:val=""/>
+      <w:lvlJc w:val="left"/>
+      <w:pPr>
+        <w:ind w:left="4320" w:hanging="360"/>
+      </w:pPr>
+      <w:rPr>
+        <w:rFonts w:ascii="Wingdings" w:hAnsi="Wingdings" w:hint="default"/>
+      </w:rPr>
+    </w:lvl>
+    <w:lvl w:ilvl="6" w:tplc="40090001" w:tentative="1">
+      <w:start w:val="1"/>
+      <w:numFmt w:val="bullet"/>
+      <w:lvlText w:val=""/>
+      <w:lvlJc w:val="left"/>
+      <w:pPr>
+        <w:ind w:left="5040" w:hanging="360"/>
+      </w:pPr>
+      <w:rPr>
+        <w:rFonts w:ascii="Symbol" w:hAnsi="Symbol" w:hint="default"/>
+      </w:rPr>
+    </w:lvl>
+    <w:lvl w:ilvl="7" w:tplc="40090003" w:tentative="1">
+      <w:start w:val="1"/>
+      <w:numFmt w:val="bullet"/>
+      <w:lvlText w:val="o"/>
+      <w:lvlJc w:val="left"/>
+      <w:pPr>
+        <w:ind w:left="5760" w:hanging="360"/>
+      </w:pPr>
+      <w:rPr>
+        <w:rFonts w:ascii="Courier New" w:hAnsi="Courier New" w:cs="Courier New" w:hint="default"/>
+      </w:rPr>
+    </w:lvl>
+    <w:lvl w:ilvl="8" w:tplc="40090005" w:tentative="1">
+      <w:start w:val="1"/>
+      <w:numFmt w:val="bullet"/>
+      <w:lvlText w:val=""/>
+      <w:lvlJc w:val="left"/>
+      <w:pPr>
+        <w:ind w:left="6480" w:hanging="360"/>
+      </w:pPr>
+      <w:rPr>
+        <w:rFonts w:ascii="Wingdings" w:hAnsi="Wingdings" w:hint="default"/>
+      </w:rPr>
+    </w:lvl>
+  </w:abstractNum>
+  <w:abstractNum w:abstractNumId="1">
+    <w:nsid w:val="6A6F7FD8"/>
+    <w:multiLevelType w:val="hybridMultilevel"/>
+    <w:tmpl w:val="C1B23FFA"/>
+    <w:lvl w:ilvl="0" w:tplc="4009000F">
+      <w:start w:val="1"/>
+      <w:numFmt w:val="decimal"/>
+      <w:lvlText w:val="%1."/>
+      <w:lvlJc w:val="left"/>
+      <w:pPr>
+        <w:ind w:left="720" w:hanging="360"/>
+      </w:pPr>
+    </w:lvl>
+    <w:lvl w:ilvl="1" w:tplc="40090019" w:tentative="1">
+      <w:start w:val="1"/>
+      <w:numFmt w:val="lowerLetter"/>
+      <w:lvlText w:val="%2."/>
+      <w:lvlJc w:val="left"/>
+      <w:pPr>
+        <w:ind w:left="1440" w:hanging="360"/>
+      </w:pPr>
+    </w:lvl>
+    <w:lvl w:ilvl="2" w:tplc="4009001B" w:tentative="1">
+      <w:start w:val="1"/>
+      <w:numFmt w:val="lowerRoman"/>
+      <w:lvlText w:val="%3."/>
+      <w:lvlJc w:val="right"/>
+      <w:pPr>
+        <w:ind w:left="2160" w:hanging="180"/>
+      </w:pPr>
+    </w:lvl>
+    <w:lvl w:ilvl="3" w:tplc="4009000F" w:tentative="1">
+      <w:start w:val="1"/>
+      <w:numFmt w:val="decimal"/>
+      <w:lvlText w:val="%4."/>
+      <w:lvlJc w:val="left"/>
+      <w:pPr>
+        <w:ind w:left="2880" w:hanging="360"/>
+      </w:pPr>
+    </w:lvl>
+    <w:lvl w:ilvl="4" w:tplc="40090019" w:tentative="1">
+      <w:start w:val="1"/>
+      <w:numFmt w:val="lowerLetter"/>
+      <w:lvlText w:val="%5."/>
+      <w:lvlJc w:val="left"/>
+      <w:pPr>
+        <w:ind w:left="3600" w:hanging="360"/>
+      </w:pPr>
+    </w:lvl>
+    <w:lvl w:ilvl="5" w:tplc="4009001B" w:tentative="1">
+      <w:start w:val="1"/>
+      <w:numFmt w:val="lowerRoman"/>
+      <w:lvlText w:val="%6."/>
+      <w:lvlJc w:val="right"/>
+      <w:pPr>
+        <w:ind w:left="4320" w:hanging="180"/>
+      </w:pPr>
+    </w:lvl>
+    <w:lvl w:ilvl="6" w:tplc="4009000F" w:tentative="1">
+      <w:start w:val="1"/>
+      <w:numFmt w:val="decimal"/>
+      <w:lvlText w:val="%7."/>
+      <w:lvlJc w:val="left"/>
+      <w:pPr>
+        <w:ind w:left="5040" w:hanging="360"/>
+      </w:pPr>
+    </w:lvl>
+    <w:lvl w:ilvl="7" w:tplc="40090019" w:tentative="1">
+      <w:start w:val="1"/>
+      <w:numFmt w:val="lowerLetter"/>
+      <w:lvlText w:val="%8."/>
+      <w:lvlJc w:val="left"/>
+      <w:pPr>
+        <w:ind w:left="5760" w:hanging="360"/>
+      </w:pPr>
+    </w:lvl>
+    <w:lvl w:ilvl="8" w:tplc="4009001B" w:tentative="1">
+      <w:start w:val="1"/>
+      <w:numFmt w:val="lowerRoman"/>
+      <w:lvlText w:val="%9."/>
+      <w:lvlJc w:val="right"/>
+      <w:pPr>
+        <w:ind w:left="6480" w:hanging="180"/>
+      </w:pPr>
+    </w:lvl>
+  </w:abstractNum>
+  <w:num w:numId="1">
+    <w:abstractNumId w:val="0"/>
+  </w:num>
+  <w:num w:numId="2">
+    <w:abstractNumId w:val="1"/>
+  </w:num>
+</w:numbering>
 </file>
 
 <file path=word/styles.xml><?xml version="1.0" encoding="utf-8"?>
@@ -624,6 +1359,17 @@
     <w:semiHidden/>
     <w:unhideWhenUsed/>
   </w:style>
+  <w:style w:type="paragraph" w:styleId="ListParagraph">
+    <w:name w:val="List Paragraph"/>
+    <w:basedOn w:val="Normal"/>
+    <w:uiPriority w:val="34"/>
+    <w:qFormat/>
+    <w:rsid w:val="00297DE5"/>
+    <w:pPr>
+      <w:ind w:left="720"/>
+      <w:contextualSpacing/>
+    </w:pPr>
+  </w:style>
 </w:styles>
 </file>
 

</xml_diff>

<commit_message>
Add Tailwindcss Folder and add more qyeries or notes in MongoDb
</commit_message>
<xml_diff>
--- a/MongoDB/MongoDB.docx
+++ b/MongoDB/MongoDB.docx
@@ -540,13 +540,7 @@
         <w:rPr>
           <w:sz w:val="32"/>
         </w:rPr>
-        <w:t>show collection data</w:t>
-      </w:r>
-      <w:r>
-        <w:rPr>
-          <w:sz w:val="32"/>
-        </w:rPr>
-        <w:t xml:space="preserve"> in pretty way </w:t>
+        <w:t xml:space="preserve">show collection data in pretty way </w:t>
       </w:r>
     </w:p>
     <w:p>
@@ -600,7 +594,73 @@
         <w:rPr>
           <w:sz w:val="32"/>
         </w:rPr>
-        <w:t>Insert ,</w:t>
+        <w:t>Insert</w:t>
+      </w:r>
+      <w:r>
+        <w:rPr>
+          <w:sz w:val="32"/>
+        </w:rPr>
+        <w:t>({</w:t>
+      </w:r>
+      <w:proofErr w:type="spellStart"/>
+      <w:r>
+        <w:rPr>
+          <w:sz w:val="32"/>
+        </w:rPr>
+        <w:t>obj</w:t>
+      </w:r>
+      <w:proofErr w:type="spellEnd"/>
+      <w:r>
+        <w:rPr>
+          <w:sz w:val="32"/>
+        </w:rPr>
+        <w:t>…}) It used before version6.0</w:t>
+      </w:r>
+      <w:r>
+        <w:rPr>
+          <w:sz w:val="32"/>
+        </w:rPr>
+        <w:t xml:space="preserve"> </w:t>
+      </w:r>
+      <w:r>
+        <w:rPr>
+          <w:sz w:val="32"/>
+        </w:rPr>
+        <w:sym w:font="Wingdings" w:char="F0E0"/>
+      </w:r>
+      <w:r>
+        <w:rPr>
+          <w:sz w:val="32"/>
+        </w:rPr>
+        <w:sym w:font="Wingdings" w:char="F0E0"/>
+      </w:r>
+    </w:p>
+    <w:p>
+      <w:pPr>
+        <w:pStyle w:val="ListParagraph"/>
+        <w:rPr>
+          <w:sz w:val="24"/>
+        </w:rPr>
+      </w:pPr>
+      <w:proofErr w:type="gramStart"/>
+      <w:r>
+        <w:rPr>
+          <w:sz w:val="24"/>
+        </w:rPr>
+        <w:t>db.employee.insert(</w:t>
+      </w:r>
+      <w:proofErr w:type="gramEnd"/>
+      <w:r>
+        <w:rPr>
+          <w:sz w:val="24"/>
+        </w:rPr>
+        <w:t>{id:101,name:"Sakshak",age:22,role:"employee",sal:12345})</w:t>
+      </w:r>
+      <w:r>
+        <w:rPr>
+          <w:sz w:val="24"/>
+        </w:rPr>
+        <w:t>,</w:t>
       </w:r>
     </w:p>
     <w:p>
@@ -614,6 +674,8 @@
           <w:sz w:val="32"/>
         </w:rPr>
       </w:pPr>
+      <w:proofErr w:type="spellStart"/>
+      <w:proofErr w:type="gramStart"/>
       <w:r>
         <w:rPr>
           <w:sz w:val="32"/>
@@ -624,8 +686,15 @@
         <w:rPr>
           <w:sz w:val="32"/>
         </w:rPr>
-        <w:t>nsert one</w:t>
-      </w:r>
+        <w:t>nsertO</w:t>
+      </w:r>
+      <w:r>
+        <w:rPr>
+          <w:sz w:val="32"/>
+        </w:rPr>
+        <w:t>ne</w:t>
+      </w:r>
+      <w:proofErr w:type="spellEnd"/>
       <w:r>
         <w:rPr>
           <w:sz w:val="32"/>
@@ -633,6 +702,7 @@
         <w:t>(</w:t>
       </w:r>
       <w:proofErr w:type="spellStart"/>
+      <w:proofErr w:type="gramEnd"/>
       <w:r>
         <w:rPr>
           <w:sz w:val="32"/>
@@ -644,21 +714,39 @@
         <w:rPr>
           <w:sz w:val="32"/>
         </w:rPr>
-        <w:t>{…</w:t>
-      </w:r>
-      <w:bookmarkStart w:id="0" w:name="_GoBack"/>
-      <w:bookmarkEnd w:id="0"/>
-      <w:r>
-        <w:rPr>
-          <w:sz w:val="32"/>
-        </w:rPr>
-        <w:t>})</w:t>
-      </w:r>
-      <w:r>
-        <w:rPr>
-          <w:sz w:val="32"/>
-        </w:rPr>
-        <w:t xml:space="preserve"> ,</w:t>
+        <w:t>{…})</w:t>
+      </w:r>
+      <w:r>
+        <w:rPr>
+          <w:sz w:val="32"/>
+        </w:rPr>
+        <w:sym w:font="Wingdings" w:char="F0E0"/>
+      </w:r>
+      <w:r>
+        <w:rPr>
+          <w:sz w:val="32"/>
+        </w:rPr>
+        <w:sym w:font="Wingdings" w:char="F0E0"/>
+      </w:r>
+    </w:p>
+    <w:p>
+      <w:pPr>
+        <w:pStyle w:val="ListParagraph"/>
+        <w:rPr>
+          <w:sz w:val="32"/>
+        </w:rPr>
+      </w:pPr>
+      <w:r>
+        <w:rPr>
+          <w:sz w:val="24"/>
+        </w:rPr>
+        <w:t>db.employee.insertOne({id:102,name:"Saksham",age:22,role:"stdent",fees:1234,phy:54,chem:78,math:88})</w:t>
+      </w:r>
+      <w:r>
+        <w:rPr>
+          <w:sz w:val="32"/>
+        </w:rPr>
+        <w:t>,</w:t>
       </w:r>
     </w:p>
     <w:p>
@@ -672,6 +760,8 @@
           <w:sz w:val="32"/>
         </w:rPr>
       </w:pPr>
+      <w:proofErr w:type="spellStart"/>
+      <w:proofErr w:type="gramStart"/>
       <w:r>
         <w:rPr>
           <w:sz w:val="32"/>
@@ -682,15 +772,15 @@
         <w:rPr>
           <w:sz w:val="32"/>
         </w:rPr>
-        <w:t xml:space="preserve">nsert </w:t>
-      </w:r>
-      <w:proofErr w:type="gramStart"/>
-      <w:r>
-        <w:rPr>
-          <w:sz w:val="32"/>
-        </w:rPr>
-        <w:t>many</w:t>
-      </w:r>
+        <w:t>nsertM</w:t>
+      </w:r>
+      <w:r>
+        <w:rPr>
+          <w:sz w:val="32"/>
+        </w:rPr>
+        <w:t>any</w:t>
+      </w:r>
+      <w:proofErr w:type="spellEnd"/>
       <w:r>
         <w:rPr>
           <w:sz w:val="32"/>
@@ -708,8 +798,1934 @@
         <w:rPr>
           <w:sz w:val="32"/>
         </w:rPr>
+        <w:sym w:font="Wingdings" w:char="F0E0"/>
+      </w:r>
+      <w:r>
+        <w:rPr>
+          <w:sz w:val="32"/>
+        </w:rPr>
+        <w:sym w:font="Wingdings" w:char="F0E0"/>
+      </w:r>
+    </w:p>
+    <w:p>
+      <w:pPr>
+        <w:pStyle w:val="ListParagraph"/>
+        <w:rPr>
+          <w:sz w:val="24"/>
+        </w:rPr>
+      </w:pPr>
+      <w:proofErr w:type="gramStart"/>
+      <w:r>
+        <w:rPr>
+          <w:sz w:val="24"/>
+        </w:rPr>
+        <w:t>db.user.insertMany(</w:t>
+      </w:r>
+      <w:proofErr w:type="gramEnd"/>
+      <w:r>
+        <w:rPr>
+          <w:sz w:val="24"/>
+        </w:rPr>
+        <w:t>[{'id':101,name:'Saksham',age:22,role:'employee', sal:7000},</w:t>
+      </w:r>
+    </w:p>
+    <w:p>
+      <w:pPr>
+        <w:pStyle w:val="ListParagraph"/>
+        <w:rPr>
+          <w:sz w:val="24"/>
+        </w:rPr>
+      </w:pPr>
+      <w:r>
+        <w:rPr>
+          <w:sz w:val="24"/>
+        </w:rPr>
+        <w:t>{'id':104,name:'Yogendra',age:23,role:'student',fees:5000,Phy:35,chem:59,math:60},{'id':105,name:'Bhanu',age:24,role:'student',fees:6000,Phy:45,chem:69,math:65}</w:t>
+      </w:r>
+    </w:p>
+    <w:p>
+      <w:pPr>
+        <w:pStyle w:val="ListParagraph"/>
+        <w:rPr>
+          <w:sz w:val="24"/>
+        </w:rPr>
+      </w:pPr>
+      <w:proofErr w:type="gramStart"/>
+      <w:r>
+        <w:rPr>
+          <w:sz w:val="24"/>
+        </w:rPr>
+        <w:t>,{</w:t>
+      </w:r>
+      <w:proofErr w:type="gramEnd"/>
+      <w:r>
+        <w:rPr>
+          <w:sz w:val="24"/>
+        </w:rPr>
+        <w:t>'id':106,name:'Satyam',age:25,role:'employee', sal:8000},</w:t>
+      </w:r>
+    </w:p>
+    <w:p>
+      <w:pPr>
+        <w:pStyle w:val="ListParagraph"/>
+        <w:rPr>
+          <w:sz w:val="24"/>
+        </w:rPr>
+      </w:pPr>
+      <w:r>
+        <w:rPr>
+          <w:sz w:val="24"/>
+        </w:rPr>
+        <w:t>{'id':107,name:'Atishay',age:25,role:'student',fees:8000,Phy:75,chem:49,math:75}]);</w:t>
+      </w:r>
+    </w:p>
+    <w:p>
+      <w:pPr>
+        <w:rPr>
+          <w:b/>
+          <w:i/>
+          <w:sz w:val="36"/>
+          <w:u w:val="single"/>
+        </w:rPr>
+      </w:pPr>
+      <w:r>
+        <w:rPr>
+          <w:b/>
+          <w:i/>
+          <w:sz w:val="36"/>
+          <w:u w:val="single"/>
+        </w:rPr>
+        <w:t xml:space="preserve">Show </w:t>
+      </w:r>
+      <w:r>
+        <w:rPr>
+          <w:b/>
+          <w:i/>
+          <w:sz w:val="40"/>
+          <w:u w:val="single"/>
+        </w:rPr>
+        <w:t>data</w:t>
+      </w:r>
+      <w:r>
+        <w:rPr>
+          <w:b/>
+          <w:i/>
+          <w:sz w:val="36"/>
+          <w:u w:val="single"/>
+        </w:rPr>
+        <w:t xml:space="preserve"> query</w:t>
+      </w:r>
+      <w:r>
+        <w:rPr>
+          <w:b/>
+          <w:i/>
+          <w:sz w:val="36"/>
+          <w:u w:val="single"/>
+        </w:rPr>
+        <w:sym w:font="Wingdings" w:char="F0E8"/>
+      </w:r>
+      <w:r>
+        <w:rPr>
+          <w:b/>
+          <w:i/>
+          <w:sz w:val="36"/>
+          <w:u w:val="single"/>
+        </w:rPr>
+        <w:sym w:font="Wingdings" w:char="F0E8"/>
+      </w:r>
+    </w:p>
+    <w:p>
+      <w:pPr>
+        <w:rPr>
+          <w:sz w:val="24"/>
+        </w:rPr>
+      </w:pPr>
+      <w:proofErr w:type="spellStart"/>
+      <w:proofErr w:type="gramStart"/>
+      <w:r>
+        <w:rPr>
+          <w:sz w:val="24"/>
+        </w:rPr>
+        <w:t>db.users.find</w:t>
+      </w:r>
+      <w:proofErr w:type="spellEnd"/>
+      <w:r>
+        <w:rPr>
+          <w:sz w:val="24"/>
+        </w:rPr>
+        <w:t>(</w:t>
+      </w:r>
+      <w:proofErr w:type="gramEnd"/>
+      <w:r>
+        <w:rPr>
+          <w:sz w:val="24"/>
+        </w:rPr>
+        <w:t>);</w:t>
+      </w:r>
+    </w:p>
+    <w:p>
+      <w:pPr>
+        <w:rPr>
+          <w:sz w:val="24"/>
+        </w:rPr>
+      </w:pPr>
+      <w:proofErr w:type="spellStart"/>
+      <w:proofErr w:type="gramStart"/>
+      <w:r>
+        <w:rPr>
+          <w:sz w:val="24"/>
+        </w:rPr>
+        <w:t>db.users.find</w:t>
+      </w:r>
+      <w:proofErr w:type="spellEnd"/>
+      <w:r>
+        <w:rPr>
+          <w:sz w:val="24"/>
+        </w:rPr>
+        <w:t>(</w:t>
+      </w:r>
+      <w:proofErr w:type="gramEnd"/>
+      <w:r>
+        <w:rPr>
+          <w:sz w:val="24"/>
+        </w:rPr>
+        <w:t>{id:101});</w:t>
+      </w:r>
+    </w:p>
+    <w:p>
+      <w:pPr>
+        <w:rPr>
+          <w:sz w:val="24"/>
+        </w:rPr>
+      </w:pPr>
+      <w:proofErr w:type="spellStart"/>
+      <w:proofErr w:type="gramStart"/>
+      <w:r>
+        <w:rPr>
+          <w:sz w:val="24"/>
+        </w:rPr>
+        <w:t>db.users.find</w:t>
+      </w:r>
+      <w:proofErr w:type="spellEnd"/>
+      <w:r>
+        <w:rPr>
+          <w:sz w:val="24"/>
+        </w:rPr>
+        <w:t>(</w:t>
+      </w:r>
+      <w:proofErr w:type="gramEnd"/>
+      <w:r>
+        <w:rPr>
+          <w:sz w:val="24"/>
+        </w:rPr>
+        <w:t>{},{role:1});</w:t>
+      </w:r>
+    </w:p>
+    <w:p>
+      <w:pPr>
+        <w:rPr>
+          <w:sz w:val="24"/>
+        </w:rPr>
+      </w:pPr>
+      <w:proofErr w:type="spellStart"/>
+      <w:proofErr w:type="gramStart"/>
+      <w:r>
+        <w:rPr>
+          <w:sz w:val="24"/>
+        </w:rPr>
+        <w:t>db.users.find</w:t>
+      </w:r>
+      <w:proofErr w:type="spellEnd"/>
+      <w:r>
+        <w:rPr>
+          <w:sz w:val="24"/>
+        </w:rPr>
+        <w:t>(</w:t>
+      </w:r>
+      <w:proofErr w:type="gramEnd"/>
+      <w:r>
+        <w:rPr>
+          <w:sz w:val="24"/>
+        </w:rPr>
+        <w:t>{},{role:1,name:1,_id:0});</w:t>
+      </w:r>
+    </w:p>
+    <w:p>
+      <w:pPr>
+        <w:rPr>
+          <w:sz w:val="24"/>
+        </w:rPr>
+      </w:pPr>
+      <w:proofErr w:type="spellStart"/>
+      <w:proofErr w:type="gramStart"/>
+      <w:r>
+        <w:rPr>
+          <w:sz w:val="24"/>
+        </w:rPr>
+        <w:t>db.users.find</w:t>
+      </w:r>
+      <w:proofErr w:type="spellEnd"/>
+      <w:r>
+        <w:rPr>
+          <w:sz w:val="24"/>
+        </w:rPr>
+        <w:t>(</w:t>
+      </w:r>
+      <w:proofErr w:type="gramEnd"/>
+      <w:r>
+        <w:rPr>
+          <w:sz w:val="24"/>
+        </w:rPr>
+        <w:t>{</w:t>
+      </w:r>
+      <w:proofErr w:type="spellStart"/>
+      <w:r>
+        <w:rPr>
+          <w:sz w:val="24"/>
+        </w:rPr>
+        <w:t>role:'student</w:t>
+      </w:r>
+      <w:proofErr w:type="spellEnd"/>
+      <w:r>
+        <w:rPr>
+          <w:sz w:val="24"/>
+        </w:rPr>
+        <w:t>'},{name:1,_id:0});</w:t>
+      </w:r>
+    </w:p>
+    <w:p>
+      <w:pPr>
+        <w:rPr>
+          <w:sz w:val="24"/>
+        </w:rPr>
+      </w:pPr>
+    </w:p>
+    <w:p>
+      <w:pPr>
+        <w:rPr>
+          <w:b/>
+          <w:i/>
+          <w:sz w:val="40"/>
+          <w:u w:val="single"/>
+        </w:rPr>
+      </w:pPr>
+      <w:proofErr w:type="gramStart"/>
+      <w:r>
+        <w:rPr>
+          <w:b/>
+          <w:i/>
+          <w:sz w:val="40"/>
+          <w:u w:val="single"/>
+        </w:rPr>
+        <w:t>syntax</w:t>
+      </w:r>
+      <w:proofErr w:type="gramEnd"/>
+      <w:r>
+        <w:rPr>
+          <w:b/>
+          <w:i/>
+          <w:sz w:val="40"/>
+          <w:u w:val="single"/>
+        </w:rPr>
+        <w:sym w:font="Wingdings" w:char="F0E0"/>
+      </w:r>
+      <w:r>
+        <w:rPr>
+          <w:b/>
+          <w:i/>
+          <w:sz w:val="40"/>
+          <w:u w:val="single"/>
+        </w:rPr>
+        <w:sym w:font="Wingdings" w:char="F0E0"/>
+      </w:r>
+    </w:p>
+    <w:p>
+      <w:pPr>
+        <w:rPr>
+          <w:sz w:val="24"/>
+        </w:rPr>
+      </w:pPr>
+      <w:proofErr w:type="spellStart"/>
+      <w:proofErr w:type="gramStart"/>
+      <w:r>
+        <w:rPr>
+          <w:sz w:val="24"/>
+        </w:rPr>
+        <w:t>db.users.find</w:t>
+      </w:r>
+      <w:proofErr w:type="spellEnd"/>
+      <w:r>
+        <w:rPr>
+          <w:sz w:val="24"/>
+        </w:rPr>
+        <w:t>(</w:t>
+      </w:r>
+      <w:proofErr w:type="gramEnd"/>
+      <w:r>
+        <w:rPr>
+          <w:sz w:val="24"/>
+        </w:rPr>
+        <w:t>{where conditions</w:t>
+      </w:r>
+      <w:r>
+        <w:rPr>
+          <w:sz w:val="24"/>
+        </w:rPr>
+        <w:t xml:space="preserve"> claws</w:t>
+      </w:r>
+      <w:r>
+        <w:rPr>
+          <w:sz w:val="24"/>
+        </w:rPr>
+        <w:t xml:space="preserve">},{* </w:t>
+      </w:r>
+      <w:r>
+        <w:rPr>
+          <w:sz w:val="24"/>
+        </w:rPr>
+        <w:t>field</w:t>
+      </w:r>
+      <w:r>
+        <w:rPr>
+          <w:sz w:val="24"/>
+        </w:rPr>
+        <w:t xml:space="preserve"> name you want to see</w:t>
+      </w:r>
+      <w:r>
+        <w:rPr>
+          <w:sz w:val="24"/>
+        </w:rPr>
+        <w:t xml:space="preserve"> or print</w:t>
+      </w:r>
+      <w:r>
+        <w:rPr>
+          <w:sz w:val="24"/>
+        </w:rPr>
+        <w:t>})</w:t>
+      </w:r>
+    </w:p>
+    <w:p>
+      <w:pPr>
+        <w:rPr>
+          <w:sz w:val="24"/>
+        </w:rPr>
+      </w:pPr>
+    </w:p>
+    <w:p>
+      <w:pPr>
+        <w:rPr>
+          <w:b/>
+          <w:i/>
+          <w:sz w:val="36"/>
+          <w:u w:val="single"/>
+        </w:rPr>
+      </w:pPr>
+      <w:r>
+        <w:rPr>
+          <w:b/>
+          <w:i/>
+          <w:sz w:val="36"/>
+          <w:u w:val="single"/>
+        </w:rPr>
+        <w:t>Create sub document</w:t>
+      </w:r>
+      <w:r>
+        <w:rPr>
+          <w:b/>
+          <w:i/>
+          <w:sz w:val="36"/>
+          <w:u w:val="single"/>
+        </w:rPr>
+        <w:sym w:font="Wingdings" w:char="F0E0"/>
+      </w:r>
+      <w:r>
+        <w:rPr>
+          <w:b/>
+          <w:i/>
+          <w:sz w:val="36"/>
+          <w:u w:val="single"/>
+        </w:rPr>
+        <w:sym w:font="Wingdings" w:char="F0E0"/>
+      </w:r>
+    </w:p>
+    <w:p>
+      <w:pPr>
+        <w:rPr>
+          <w:sz w:val="24"/>
+        </w:rPr>
+      </w:pPr>
+      <w:proofErr w:type="spellStart"/>
+      <w:proofErr w:type="gramStart"/>
+      <w:r>
+        <w:rPr>
+          <w:sz w:val="24"/>
+        </w:rPr>
+        <w:t>db.user.insertMany</w:t>
+      </w:r>
+      <w:proofErr w:type="spellEnd"/>
+      <w:r>
+        <w:rPr>
+          <w:sz w:val="24"/>
+        </w:rPr>
+        <w:t>([</w:t>
+      </w:r>
+      <w:proofErr w:type="gramEnd"/>
+    </w:p>
+    <w:p>
+      <w:pPr>
+        <w:rPr>
+          <w:sz w:val="24"/>
+        </w:rPr>
+      </w:pPr>
+      <w:r>
+        <w:rPr>
+          <w:sz w:val="24"/>
+        </w:rPr>
+        <w:t xml:space="preserve">  {</w:t>
+      </w:r>
+    </w:p>
+    <w:p>
+      <w:pPr>
+        <w:rPr>
+          <w:sz w:val="24"/>
+        </w:rPr>
+      </w:pPr>
+      <w:r>
+        <w:rPr>
+          <w:sz w:val="24"/>
+        </w:rPr>
+        <w:t xml:space="preserve">    </w:t>
+      </w:r>
+      <w:proofErr w:type="gramStart"/>
+      <w:r>
+        <w:rPr>
+          <w:sz w:val="24"/>
+        </w:rPr>
+        <w:t>id</w:t>
+      </w:r>
+      <w:proofErr w:type="gramEnd"/>
+      <w:r>
+        <w:rPr>
+          <w:sz w:val="24"/>
+        </w:rPr>
+        <w:t>: 108,</w:t>
+      </w:r>
+    </w:p>
+    <w:p>
+      <w:pPr>
+        <w:rPr>
+          <w:sz w:val="24"/>
+        </w:rPr>
+      </w:pPr>
+      <w:r>
+        <w:rPr>
+          <w:sz w:val="24"/>
+        </w:rPr>
+        <w:t xml:space="preserve">    </w:t>
+      </w:r>
+      <w:proofErr w:type="gramStart"/>
+      <w:r>
+        <w:rPr>
+          <w:sz w:val="24"/>
+        </w:rPr>
+        <w:t>name</w:t>
+      </w:r>
+      <w:proofErr w:type="gramEnd"/>
+      <w:r>
+        <w:rPr>
+          <w:sz w:val="24"/>
+        </w:rPr>
+        <w:t>: '</w:t>
+      </w:r>
+      <w:proofErr w:type="spellStart"/>
+      <w:r>
+        <w:rPr>
+          <w:sz w:val="24"/>
+        </w:rPr>
+        <w:t>Sarthak</w:t>
+      </w:r>
+      <w:proofErr w:type="spellEnd"/>
+      <w:r>
+        <w:rPr>
+          <w:sz w:val="24"/>
+        </w:rPr>
+        <w:t>',</w:t>
+      </w:r>
+    </w:p>
+    <w:p>
+      <w:pPr>
+        <w:rPr>
+          <w:sz w:val="24"/>
+        </w:rPr>
+      </w:pPr>
+      <w:r>
+        <w:rPr>
+          <w:sz w:val="24"/>
+        </w:rPr>
+        <w:t xml:space="preserve">    </w:t>
+      </w:r>
+      <w:proofErr w:type="gramStart"/>
+      <w:r>
+        <w:rPr>
+          <w:sz w:val="24"/>
+        </w:rPr>
+        <w:t>age</w:t>
+      </w:r>
+      <w:proofErr w:type="gramEnd"/>
+      <w:r>
+        <w:rPr>
+          <w:sz w:val="24"/>
+        </w:rPr>
+        <w:t>: 22,</w:t>
+      </w:r>
+    </w:p>
+    <w:p>
+      <w:pPr>
+        <w:rPr>
+          <w:sz w:val="24"/>
+        </w:rPr>
+      </w:pPr>
+      <w:r>
+        <w:rPr>
+          <w:sz w:val="24"/>
+        </w:rPr>
+        <w:t xml:space="preserve">    </w:t>
+      </w:r>
+      <w:proofErr w:type="gramStart"/>
+      <w:r>
+        <w:rPr>
+          <w:sz w:val="24"/>
+        </w:rPr>
+        <w:t>role</w:t>
+      </w:r>
+      <w:proofErr w:type="gramEnd"/>
+      <w:r>
+        <w:rPr>
+          <w:sz w:val="24"/>
+        </w:rPr>
+        <w:t>: 'employee',</w:t>
+      </w:r>
+    </w:p>
+    <w:p>
+      <w:pPr>
+        <w:rPr>
+          <w:sz w:val="24"/>
+        </w:rPr>
+      </w:pPr>
+      <w:r>
+        <w:rPr>
+          <w:sz w:val="24"/>
+        </w:rPr>
+        <w:t xml:space="preserve">    </w:t>
+      </w:r>
+      <w:proofErr w:type="spellStart"/>
+      <w:proofErr w:type="gramStart"/>
+      <w:r>
+        <w:rPr>
+          <w:sz w:val="24"/>
+        </w:rPr>
+        <w:t>sal</w:t>
+      </w:r>
+      <w:proofErr w:type="spellEnd"/>
+      <w:proofErr w:type="gramEnd"/>
+      <w:r>
+        <w:rPr>
+          <w:sz w:val="24"/>
+        </w:rPr>
+        <w:t>: 70000,</w:t>
+      </w:r>
+    </w:p>
+    <w:p>
+      <w:pPr>
+        <w:rPr>
+          <w:sz w:val="24"/>
+        </w:rPr>
+      </w:pPr>
+      <w:r>
+        <w:rPr>
+          <w:sz w:val="24"/>
+        </w:rPr>
+        <w:lastRenderedPageBreak/>
+        <w:t xml:space="preserve">    </w:t>
+      </w:r>
+      <w:proofErr w:type="gramStart"/>
+      <w:r>
+        <w:rPr>
+          <w:sz w:val="24"/>
+        </w:rPr>
+        <w:t>address</w:t>
+      </w:r>
+      <w:proofErr w:type="gramEnd"/>
+      <w:r>
+        <w:rPr>
+          <w:sz w:val="24"/>
+        </w:rPr>
+        <w:t>: { street: 101, area: '</w:t>
+      </w:r>
+      <w:proofErr w:type="spellStart"/>
+      <w:r>
+        <w:rPr>
+          <w:sz w:val="24"/>
+        </w:rPr>
+        <w:t>pardesipura</w:t>
+      </w:r>
+      <w:proofErr w:type="spellEnd"/>
+      <w:r>
+        <w:rPr>
+          <w:sz w:val="24"/>
+        </w:rPr>
+        <w:t>', city: '</w:t>
+      </w:r>
+      <w:proofErr w:type="spellStart"/>
+      <w:r>
+        <w:rPr>
+          <w:sz w:val="24"/>
+        </w:rPr>
+        <w:t>indore</w:t>
+      </w:r>
+      <w:proofErr w:type="spellEnd"/>
+      <w:r>
+        <w:rPr>
+          <w:sz w:val="24"/>
+        </w:rPr>
+        <w:t>' }</w:t>
+      </w:r>
+    </w:p>
+    <w:p>
+      <w:pPr>
+        <w:rPr>
+          <w:sz w:val="24"/>
+        </w:rPr>
+      </w:pPr>
+      <w:r>
+        <w:rPr>
+          <w:sz w:val="24"/>
+        </w:rPr>
+        <w:t xml:space="preserve">  },</w:t>
+      </w:r>
+    </w:p>
+    <w:p>
+      <w:pPr>
+        <w:rPr>
+          <w:sz w:val="24"/>
+        </w:rPr>
+      </w:pPr>
+      <w:r>
+        <w:rPr>
+          <w:sz w:val="24"/>
+        </w:rPr>
+        <w:t xml:space="preserve">  {</w:t>
+      </w:r>
+    </w:p>
+    <w:p>
+      <w:pPr>
+        <w:rPr>
+          <w:sz w:val="24"/>
+        </w:rPr>
+      </w:pPr>
+      <w:r>
+        <w:rPr>
+          <w:sz w:val="24"/>
+        </w:rPr>
+        <w:t xml:space="preserve">    </w:t>
+      </w:r>
+      <w:proofErr w:type="gramStart"/>
+      <w:r>
+        <w:rPr>
+          <w:sz w:val="24"/>
+        </w:rPr>
+        <w:t>id</w:t>
+      </w:r>
+      <w:proofErr w:type="gramEnd"/>
+      <w:r>
+        <w:rPr>
+          <w:sz w:val="24"/>
+        </w:rPr>
+        <w:t>: 109,</w:t>
+      </w:r>
+    </w:p>
+    <w:p>
+      <w:pPr>
+        <w:rPr>
+          <w:sz w:val="24"/>
+        </w:rPr>
+      </w:pPr>
+      <w:r>
+        <w:rPr>
+          <w:sz w:val="24"/>
+        </w:rPr>
+        <w:t xml:space="preserve">    </w:t>
+      </w:r>
+      <w:proofErr w:type="gramStart"/>
+      <w:r>
+        <w:rPr>
+          <w:sz w:val="24"/>
+        </w:rPr>
+        <w:t>name</w:t>
+      </w:r>
+      <w:proofErr w:type="gramEnd"/>
+      <w:r>
+        <w:rPr>
+          <w:sz w:val="24"/>
+        </w:rPr>
+        <w:t>: '</w:t>
+      </w:r>
+      <w:proofErr w:type="spellStart"/>
+      <w:r>
+        <w:rPr>
+          <w:sz w:val="24"/>
+        </w:rPr>
+        <w:t>Abhishek</w:t>
+      </w:r>
+      <w:proofErr w:type="spellEnd"/>
+      <w:r>
+        <w:rPr>
+          <w:sz w:val="24"/>
+        </w:rPr>
+        <w:t>',</w:t>
+      </w:r>
+    </w:p>
+    <w:p>
+      <w:pPr>
+        <w:rPr>
+          <w:sz w:val="24"/>
+        </w:rPr>
+      </w:pPr>
+      <w:r>
+        <w:rPr>
+          <w:sz w:val="24"/>
+        </w:rPr>
+        <w:t xml:space="preserve">    </w:t>
+      </w:r>
+      <w:proofErr w:type="gramStart"/>
+      <w:r>
+        <w:rPr>
+          <w:sz w:val="24"/>
+        </w:rPr>
+        <w:t>age</w:t>
+      </w:r>
+      <w:proofErr w:type="gramEnd"/>
+      <w:r>
+        <w:rPr>
+          <w:sz w:val="24"/>
+        </w:rPr>
+        <w:t>: 21,</w:t>
+      </w:r>
+    </w:p>
+    <w:p>
+      <w:pPr>
+        <w:rPr>
+          <w:sz w:val="24"/>
+        </w:rPr>
+      </w:pPr>
+      <w:r>
+        <w:rPr>
+          <w:sz w:val="24"/>
+        </w:rPr>
+        <w:t xml:space="preserve">    </w:t>
+      </w:r>
+      <w:proofErr w:type="gramStart"/>
+      <w:r>
+        <w:rPr>
+          <w:sz w:val="24"/>
+        </w:rPr>
+        <w:t>role</w:t>
+      </w:r>
+      <w:proofErr w:type="gramEnd"/>
+      <w:r>
+        <w:rPr>
+          <w:sz w:val="24"/>
+        </w:rPr>
+        <w:t>: 'employee',</w:t>
+      </w:r>
+    </w:p>
+    <w:p>
+      <w:pPr>
+        <w:rPr>
+          <w:sz w:val="24"/>
+        </w:rPr>
+      </w:pPr>
+      <w:r>
+        <w:rPr>
+          <w:sz w:val="24"/>
+        </w:rPr>
+        <w:t xml:space="preserve">    </w:t>
+      </w:r>
+      <w:proofErr w:type="spellStart"/>
+      <w:proofErr w:type="gramStart"/>
+      <w:r>
+        <w:rPr>
+          <w:sz w:val="24"/>
+        </w:rPr>
+        <w:t>sal</w:t>
+      </w:r>
+      <w:proofErr w:type="spellEnd"/>
+      <w:proofErr w:type="gramEnd"/>
+      <w:r>
+        <w:rPr>
+          <w:sz w:val="24"/>
+        </w:rPr>
+        <w:t>: 70700,</w:t>
+      </w:r>
+    </w:p>
+    <w:p>
+      <w:pPr>
+        <w:rPr>
+          <w:sz w:val="24"/>
+        </w:rPr>
+      </w:pPr>
+      <w:r>
+        <w:rPr>
+          <w:sz w:val="24"/>
+        </w:rPr>
+        <w:t xml:space="preserve">    </w:t>
+      </w:r>
+      <w:proofErr w:type="gramStart"/>
+      <w:r>
+        <w:rPr>
+          <w:sz w:val="24"/>
+        </w:rPr>
+        <w:t>address</w:t>
+      </w:r>
+      <w:proofErr w:type="gramEnd"/>
+      <w:r>
+        <w:rPr>
+          <w:sz w:val="24"/>
+        </w:rPr>
+        <w:t>: { street: 102, area: '</w:t>
+      </w:r>
+      <w:proofErr w:type="spellStart"/>
+      <w:r>
+        <w:rPr>
+          <w:sz w:val="24"/>
+        </w:rPr>
+        <w:t>Kalani</w:t>
+      </w:r>
+      <w:proofErr w:type="spellEnd"/>
+      <w:r>
+        <w:rPr>
+          <w:sz w:val="24"/>
+        </w:rPr>
+        <w:t>', city: '</w:t>
+      </w:r>
+      <w:proofErr w:type="spellStart"/>
+      <w:r>
+        <w:rPr>
+          <w:sz w:val="24"/>
+        </w:rPr>
+        <w:t>indore</w:t>
+      </w:r>
+      <w:proofErr w:type="spellEnd"/>
+      <w:r>
+        <w:rPr>
+          <w:sz w:val="24"/>
+        </w:rPr>
+        <w:t>' }</w:t>
+      </w:r>
+    </w:p>
+    <w:p>
+      <w:pPr>
+        <w:rPr>
+          <w:sz w:val="24"/>
+        </w:rPr>
+      </w:pPr>
+      <w:r>
+        <w:rPr>
+          <w:sz w:val="24"/>
+        </w:rPr>
+        <w:t xml:space="preserve">  },</w:t>
+      </w:r>
+    </w:p>
+    <w:p>
+      <w:pPr>
+        <w:rPr>
+          <w:sz w:val="24"/>
+        </w:rPr>
+      </w:pPr>
+      <w:r>
+        <w:rPr>
+          <w:sz w:val="24"/>
+        </w:rPr>
+        <w:t xml:space="preserve">  {</w:t>
+      </w:r>
+    </w:p>
+    <w:p>
+      <w:pPr>
+        <w:rPr>
+          <w:sz w:val="24"/>
+        </w:rPr>
+      </w:pPr>
+      <w:r>
+        <w:rPr>
+          <w:sz w:val="24"/>
+        </w:rPr>
+        <w:t xml:space="preserve">    </w:t>
+      </w:r>
+      <w:proofErr w:type="gramStart"/>
+      <w:r>
+        <w:rPr>
+          <w:sz w:val="24"/>
+        </w:rPr>
+        <w:t>id</w:t>
+      </w:r>
+      <w:proofErr w:type="gramEnd"/>
+      <w:r>
+        <w:rPr>
+          <w:sz w:val="24"/>
+        </w:rPr>
+        <w:t>: 109,</w:t>
+      </w:r>
+    </w:p>
+    <w:p>
+      <w:pPr>
+        <w:rPr>
+          <w:sz w:val="24"/>
+        </w:rPr>
+      </w:pPr>
+      <w:r>
+        <w:rPr>
+          <w:sz w:val="24"/>
+        </w:rPr>
+        <w:t xml:space="preserve">    </w:t>
+      </w:r>
+      <w:proofErr w:type="gramStart"/>
+      <w:r>
+        <w:rPr>
+          <w:sz w:val="24"/>
+        </w:rPr>
+        <w:t>name</w:t>
+      </w:r>
+      <w:proofErr w:type="gramEnd"/>
+      <w:r>
+        <w:rPr>
+          <w:sz w:val="24"/>
+        </w:rPr>
+        <w:t>: 'Mani',</w:t>
+      </w:r>
+    </w:p>
+    <w:p>
+      <w:pPr>
+        <w:rPr>
+          <w:sz w:val="24"/>
+        </w:rPr>
+      </w:pPr>
+      <w:r>
+        <w:rPr>
+          <w:sz w:val="24"/>
+        </w:rPr>
+        <w:t xml:space="preserve">    </w:t>
+      </w:r>
+      <w:proofErr w:type="gramStart"/>
+      <w:r>
+        <w:rPr>
+          <w:sz w:val="24"/>
+        </w:rPr>
+        <w:t>age</w:t>
+      </w:r>
+      <w:proofErr w:type="gramEnd"/>
+      <w:r>
+        <w:rPr>
+          <w:sz w:val="24"/>
+        </w:rPr>
+        <w:t>: 21,</w:t>
+      </w:r>
+    </w:p>
+    <w:p>
+      <w:pPr>
+        <w:rPr>
+          <w:sz w:val="24"/>
+        </w:rPr>
+      </w:pPr>
+      <w:r>
+        <w:rPr>
+          <w:sz w:val="24"/>
+        </w:rPr>
+        <w:t xml:space="preserve">    </w:t>
+      </w:r>
+      <w:proofErr w:type="gramStart"/>
+      <w:r>
+        <w:rPr>
+          <w:sz w:val="24"/>
+        </w:rPr>
+        <w:t>role</w:t>
+      </w:r>
+      <w:proofErr w:type="gramEnd"/>
+      <w:r>
+        <w:rPr>
+          <w:sz w:val="24"/>
+        </w:rPr>
+        <w:t>: 'employee',</w:t>
+      </w:r>
+    </w:p>
+    <w:p>
+      <w:pPr>
+        <w:rPr>
+          <w:sz w:val="24"/>
+        </w:rPr>
+      </w:pPr>
+      <w:r>
+        <w:rPr>
+          <w:sz w:val="24"/>
+        </w:rPr>
+        <w:t xml:space="preserve">    </w:t>
+      </w:r>
+      <w:proofErr w:type="spellStart"/>
+      <w:proofErr w:type="gramStart"/>
+      <w:r>
+        <w:rPr>
+          <w:sz w:val="24"/>
+        </w:rPr>
+        <w:t>sal</w:t>
+      </w:r>
+      <w:proofErr w:type="spellEnd"/>
+      <w:proofErr w:type="gramEnd"/>
+      <w:r>
+        <w:rPr>
+          <w:sz w:val="24"/>
+        </w:rPr>
+        <w:t>: 72000,</w:t>
+      </w:r>
+    </w:p>
+    <w:p>
+      <w:pPr>
+        <w:rPr>
+          <w:sz w:val="24"/>
+        </w:rPr>
+      </w:pPr>
+      <w:r>
+        <w:rPr>
+          <w:sz w:val="24"/>
+        </w:rPr>
+        <w:t xml:space="preserve">    </w:t>
+      </w:r>
+      <w:proofErr w:type="gramStart"/>
+      <w:r>
+        <w:rPr>
+          <w:sz w:val="24"/>
+        </w:rPr>
+        <w:t>address</w:t>
+      </w:r>
+      <w:proofErr w:type="gramEnd"/>
+      <w:r>
+        <w:rPr>
+          <w:sz w:val="24"/>
+        </w:rPr>
+        <w:t>: { street: 103, area: 'Bypass', city: '</w:t>
+      </w:r>
+      <w:proofErr w:type="spellStart"/>
+      <w:r>
+        <w:rPr>
+          <w:sz w:val="24"/>
+        </w:rPr>
+        <w:t>indore</w:t>
+      </w:r>
+      <w:proofErr w:type="spellEnd"/>
+      <w:r>
+        <w:rPr>
+          <w:sz w:val="24"/>
+        </w:rPr>
+        <w:t>' }</w:t>
+      </w:r>
+    </w:p>
+    <w:p>
+      <w:pPr>
+        <w:rPr>
+          <w:sz w:val="24"/>
+        </w:rPr>
+      </w:pPr>
+      <w:r>
+        <w:rPr>
+          <w:sz w:val="24"/>
+        </w:rPr>
+        <w:t xml:space="preserve">  },</w:t>
+      </w:r>
+    </w:p>
+    <w:p>
+      <w:pPr>
+        <w:rPr>
+          <w:sz w:val="24"/>
+        </w:rPr>
+      </w:pPr>
+      <w:r>
+        <w:rPr>
+          <w:sz w:val="24"/>
+        </w:rPr>
+        <w:t xml:space="preserve">  {</w:t>
+      </w:r>
+    </w:p>
+    <w:p>
+      <w:pPr>
+        <w:rPr>
+          <w:sz w:val="24"/>
+        </w:rPr>
+      </w:pPr>
+      <w:r>
+        <w:rPr>
+          <w:sz w:val="24"/>
+        </w:rPr>
+        <w:t xml:space="preserve">    </w:t>
+      </w:r>
+      <w:proofErr w:type="gramStart"/>
+      <w:r>
+        <w:rPr>
+          <w:sz w:val="24"/>
+        </w:rPr>
+        <w:t>id</w:t>
+      </w:r>
+      <w:proofErr w:type="gramEnd"/>
+      <w:r>
+        <w:rPr>
+          <w:sz w:val="24"/>
+        </w:rPr>
+        <w:t>: 110,</w:t>
+      </w:r>
+    </w:p>
+    <w:p>
+      <w:pPr>
+        <w:rPr>
+          <w:sz w:val="24"/>
+        </w:rPr>
+      </w:pPr>
+      <w:r>
+        <w:rPr>
+          <w:sz w:val="24"/>
+        </w:rPr>
+        <w:t xml:space="preserve">    </w:t>
+      </w:r>
+      <w:proofErr w:type="gramStart"/>
+      <w:r>
+        <w:rPr>
+          <w:sz w:val="24"/>
+        </w:rPr>
+        <w:t>name</w:t>
+      </w:r>
+      <w:proofErr w:type="gramEnd"/>
+      <w:r>
+        <w:rPr>
+          <w:sz w:val="24"/>
+        </w:rPr>
+        <w:t>: 'Ram',</w:t>
+      </w:r>
+    </w:p>
+    <w:p>
+      <w:pPr>
+        <w:rPr>
+          <w:sz w:val="24"/>
+        </w:rPr>
+      </w:pPr>
+      <w:r>
+        <w:rPr>
+          <w:sz w:val="24"/>
+        </w:rPr>
+        <w:t xml:space="preserve">    </w:t>
+      </w:r>
+      <w:proofErr w:type="gramStart"/>
+      <w:r>
+        <w:rPr>
+          <w:sz w:val="24"/>
+        </w:rPr>
+        <w:t>age</w:t>
+      </w:r>
+      <w:proofErr w:type="gramEnd"/>
+      <w:r>
+        <w:rPr>
+          <w:sz w:val="24"/>
+        </w:rPr>
+        <w:t>: 20,</w:t>
+      </w:r>
+    </w:p>
+    <w:p>
+      <w:pPr>
+        <w:rPr>
+          <w:sz w:val="24"/>
+        </w:rPr>
+      </w:pPr>
+      <w:r>
+        <w:rPr>
+          <w:sz w:val="24"/>
+        </w:rPr>
+        <w:t xml:space="preserve">    </w:t>
+      </w:r>
+      <w:proofErr w:type="gramStart"/>
+      <w:r>
+        <w:rPr>
+          <w:sz w:val="24"/>
+        </w:rPr>
+        <w:t>role</w:t>
+      </w:r>
+      <w:proofErr w:type="gramEnd"/>
+      <w:r>
+        <w:rPr>
+          <w:sz w:val="24"/>
+        </w:rPr>
+        <w:t>: 'employee',</w:t>
+      </w:r>
+    </w:p>
+    <w:p>
+      <w:pPr>
+        <w:rPr>
+          <w:sz w:val="24"/>
+        </w:rPr>
+      </w:pPr>
+      <w:r>
+        <w:rPr>
+          <w:sz w:val="24"/>
+        </w:rPr>
+        <w:t xml:space="preserve">    </w:t>
+      </w:r>
+      <w:proofErr w:type="spellStart"/>
+      <w:proofErr w:type="gramStart"/>
+      <w:r>
+        <w:rPr>
+          <w:sz w:val="24"/>
+        </w:rPr>
+        <w:t>sal</w:t>
+      </w:r>
+      <w:proofErr w:type="spellEnd"/>
+      <w:proofErr w:type="gramEnd"/>
+      <w:r>
+        <w:rPr>
+          <w:sz w:val="24"/>
+        </w:rPr>
+        <w:t>: 40000,</w:t>
+      </w:r>
+    </w:p>
+    <w:p>
+      <w:pPr>
+        <w:rPr>
+          <w:sz w:val="24"/>
+        </w:rPr>
+      </w:pPr>
+      <w:r>
+        <w:rPr>
+          <w:sz w:val="24"/>
+        </w:rPr>
+        <w:t xml:space="preserve">    </w:t>
+      </w:r>
+      <w:proofErr w:type="gramStart"/>
+      <w:r>
+        <w:rPr>
+          <w:sz w:val="24"/>
+        </w:rPr>
+        <w:t>address</w:t>
+      </w:r>
+      <w:proofErr w:type="gramEnd"/>
+      <w:r>
+        <w:rPr>
+          <w:sz w:val="24"/>
+        </w:rPr>
+        <w:t>: { street: 104, area: 'civil-lines', city: 'Bhopal' }</w:t>
+      </w:r>
+    </w:p>
+    <w:p>
+      <w:pPr>
+        <w:rPr>
+          <w:sz w:val="24"/>
+        </w:rPr>
+      </w:pPr>
+      <w:r>
+        <w:rPr>
+          <w:sz w:val="24"/>
+        </w:rPr>
+        <w:t xml:space="preserve">  },</w:t>
+      </w:r>
+    </w:p>
+    <w:p>
+      <w:pPr>
+        <w:rPr>
+          <w:sz w:val="24"/>
+        </w:rPr>
+      </w:pPr>
+      <w:r>
+        <w:rPr>
+          <w:sz w:val="24"/>
+        </w:rPr>
+        <w:t xml:space="preserve">  {</w:t>
+      </w:r>
+    </w:p>
+    <w:p>
+      <w:pPr>
+        <w:rPr>
+          <w:sz w:val="24"/>
+        </w:rPr>
+      </w:pPr>
+      <w:r>
+        <w:rPr>
+          <w:sz w:val="24"/>
+        </w:rPr>
+        <w:t xml:space="preserve">    </w:t>
+      </w:r>
+      <w:proofErr w:type="gramStart"/>
+      <w:r>
+        <w:rPr>
+          <w:sz w:val="24"/>
+        </w:rPr>
+        <w:t>id</w:t>
+      </w:r>
+      <w:proofErr w:type="gramEnd"/>
+      <w:r>
+        <w:rPr>
+          <w:sz w:val="24"/>
+        </w:rPr>
+        <w:t>: 111,</w:t>
+      </w:r>
+    </w:p>
+    <w:p>
+      <w:pPr>
+        <w:rPr>
+          <w:sz w:val="24"/>
+        </w:rPr>
+      </w:pPr>
+      <w:r>
+        <w:rPr>
+          <w:sz w:val="24"/>
+        </w:rPr>
+        <w:t xml:space="preserve">    </w:t>
+      </w:r>
+      <w:proofErr w:type="gramStart"/>
+      <w:r>
+        <w:rPr>
+          <w:sz w:val="24"/>
+        </w:rPr>
+        <w:t>name</w:t>
+      </w:r>
+      <w:proofErr w:type="gramEnd"/>
+      <w:r>
+        <w:rPr>
+          <w:sz w:val="24"/>
+        </w:rPr>
+        <w:t>: '</w:t>
+      </w:r>
+      <w:proofErr w:type="spellStart"/>
+      <w:r>
+        <w:rPr>
+          <w:sz w:val="24"/>
+        </w:rPr>
+        <w:t>Lakhan</w:t>
+      </w:r>
+      <w:proofErr w:type="spellEnd"/>
+      <w:r>
+        <w:rPr>
+          <w:sz w:val="24"/>
+        </w:rPr>
+        <w:t>',</w:t>
+      </w:r>
+    </w:p>
+    <w:p>
+      <w:pPr>
+        <w:rPr>
+          <w:sz w:val="24"/>
+        </w:rPr>
+      </w:pPr>
+      <w:r>
+        <w:rPr>
+          <w:sz w:val="24"/>
+        </w:rPr>
+        <w:lastRenderedPageBreak/>
+        <w:t xml:space="preserve">    </w:t>
+      </w:r>
+      <w:proofErr w:type="gramStart"/>
+      <w:r>
+        <w:rPr>
+          <w:sz w:val="24"/>
+        </w:rPr>
+        <w:t>age</w:t>
+      </w:r>
+      <w:proofErr w:type="gramEnd"/>
+      <w:r>
+        <w:rPr>
+          <w:sz w:val="24"/>
+        </w:rPr>
+        <w:t>: 20,</w:t>
+      </w:r>
+    </w:p>
+    <w:p>
+      <w:pPr>
+        <w:rPr>
+          <w:sz w:val="24"/>
+        </w:rPr>
+      </w:pPr>
+      <w:r>
+        <w:rPr>
+          <w:sz w:val="24"/>
+        </w:rPr>
+        <w:t xml:space="preserve">    </w:t>
+      </w:r>
+      <w:proofErr w:type="gramStart"/>
+      <w:r>
+        <w:rPr>
+          <w:sz w:val="24"/>
+        </w:rPr>
+        <w:t>role</w:t>
+      </w:r>
+      <w:proofErr w:type="gramEnd"/>
+      <w:r>
+        <w:rPr>
+          <w:sz w:val="24"/>
+        </w:rPr>
+        <w:t>: 'employee',</w:t>
+      </w:r>
+    </w:p>
+    <w:p>
+      <w:pPr>
+        <w:rPr>
+          <w:sz w:val="24"/>
+        </w:rPr>
+      </w:pPr>
+      <w:r>
+        <w:rPr>
+          <w:sz w:val="24"/>
+        </w:rPr>
+        <w:t xml:space="preserve">    </w:t>
+      </w:r>
+      <w:proofErr w:type="spellStart"/>
+      <w:proofErr w:type="gramStart"/>
+      <w:r>
+        <w:rPr>
+          <w:sz w:val="24"/>
+        </w:rPr>
+        <w:t>sal</w:t>
+      </w:r>
+      <w:proofErr w:type="spellEnd"/>
+      <w:proofErr w:type="gramEnd"/>
+      <w:r>
+        <w:rPr>
+          <w:sz w:val="24"/>
+        </w:rPr>
+        <w:t>: 60000,</w:t>
+      </w:r>
+    </w:p>
+    <w:p>
+      <w:pPr>
+        <w:rPr>
+          <w:sz w:val="24"/>
+        </w:rPr>
+      </w:pPr>
+      <w:r>
+        <w:rPr>
+          <w:sz w:val="24"/>
+        </w:rPr>
+        <w:t xml:space="preserve">    </w:t>
+      </w:r>
+      <w:proofErr w:type="gramStart"/>
+      <w:r>
+        <w:rPr>
+          <w:sz w:val="24"/>
+        </w:rPr>
+        <w:t>address</w:t>
+      </w:r>
+      <w:proofErr w:type="gramEnd"/>
+      <w:r>
+        <w:rPr>
+          <w:sz w:val="24"/>
+        </w:rPr>
+        <w:t>: { street: 105, area: '</w:t>
+      </w:r>
+      <w:proofErr w:type="spellStart"/>
+      <w:r>
+        <w:rPr>
+          <w:sz w:val="24"/>
+        </w:rPr>
+        <w:t>mahakal</w:t>
+      </w:r>
+      <w:proofErr w:type="spellEnd"/>
+      <w:r>
+        <w:rPr>
+          <w:sz w:val="24"/>
+        </w:rPr>
+        <w:t>-temple', city: '</w:t>
+      </w:r>
+      <w:proofErr w:type="spellStart"/>
+      <w:r>
+        <w:rPr>
+          <w:sz w:val="24"/>
+        </w:rPr>
+        <w:t>ujjain</w:t>
+      </w:r>
+      <w:proofErr w:type="spellEnd"/>
+      <w:r>
+        <w:rPr>
+          <w:sz w:val="24"/>
+        </w:rPr>
+        <w:t>' }</w:t>
+      </w:r>
+    </w:p>
+    <w:p>
+      <w:pPr>
+        <w:rPr>
+          <w:sz w:val="24"/>
+        </w:rPr>
+      </w:pPr>
+      <w:r>
+        <w:rPr>
+          <w:sz w:val="24"/>
+        </w:rPr>
+        <w:t xml:space="preserve">  }</w:t>
+      </w:r>
+    </w:p>
+    <w:p>
+      <w:pPr>
+        <w:rPr>
+          <w:sz w:val="24"/>
+        </w:rPr>
+      </w:pPr>
+      <w:r>
+        <w:rPr>
+          <w:sz w:val="24"/>
+        </w:rPr>
+        <w:t>]);</w:t>
+      </w:r>
+    </w:p>
+    <w:p>
+      <w:pPr>
+        <w:rPr>
+          <w:b/>
+          <w:i/>
+          <w:sz w:val="36"/>
+          <w:u w:val="single"/>
+        </w:rPr>
+      </w:pPr>
+    </w:p>
+    <w:p>
+      <w:pPr>
+        <w:rPr>
+          <w:b/>
+          <w:i/>
+          <w:sz w:val="36"/>
+          <w:u w:val="single"/>
+        </w:rPr>
+      </w:pPr>
+      <w:r>
+        <w:rPr>
+          <w:b/>
+          <w:i/>
+          <w:sz w:val="36"/>
+          <w:u w:val="single"/>
+        </w:rPr>
+        <w:t>Query</w:t>
+      </w:r>
+      <w:r>
+        <w:rPr>
+          <w:b/>
+          <w:i/>
+          <w:sz w:val="36"/>
+          <w:u w:val="single"/>
+        </w:rPr>
+        <w:sym w:font="Wingdings" w:char="F0E0"/>
+      </w:r>
+    </w:p>
+    <w:p>
+      <w:pPr>
+        <w:rPr>
+          <w:sz w:val="24"/>
+        </w:rPr>
+      </w:pPr>
+      <w:proofErr w:type="spellStart"/>
+      <w:proofErr w:type="gramStart"/>
+      <w:r>
+        <w:rPr>
+          <w:sz w:val="24"/>
+        </w:rPr>
+        <w:t>db.users.find</w:t>
+      </w:r>
+      <w:proofErr w:type="spellEnd"/>
+      <w:r>
+        <w:rPr>
+          <w:sz w:val="24"/>
+        </w:rPr>
+        <w:t>(</w:t>
+      </w:r>
+      <w:proofErr w:type="gramEnd"/>
+      <w:r>
+        <w:rPr>
+          <w:sz w:val="24"/>
+        </w:rPr>
+        <w:t>);</w:t>
+      </w:r>
+    </w:p>
+    <w:p>
+      <w:pPr>
+        <w:rPr>
+          <w:sz w:val="24"/>
+        </w:rPr>
+      </w:pPr>
+      <w:proofErr w:type="spellStart"/>
+      <w:proofErr w:type="gramStart"/>
+      <w:r>
+        <w:rPr>
+          <w:sz w:val="24"/>
+        </w:rPr>
+        <w:t>db.users.find</w:t>
+      </w:r>
+      <w:proofErr w:type="spellEnd"/>
+      <w:r>
+        <w:rPr>
+          <w:sz w:val="24"/>
+        </w:rPr>
+        <w:t>(</w:t>
+      </w:r>
+      <w:proofErr w:type="gramEnd"/>
+      <w:r>
+        <w:rPr>
+          <w:sz w:val="24"/>
+        </w:rPr>
+        <w:t>{},{address:1})</w:t>
+      </w:r>
+      <w:r>
+        <w:rPr>
+          <w:sz w:val="24"/>
+        </w:rPr>
         <w:t>;</w:t>
       </w:r>
+    </w:p>
+    <w:p>
+      <w:pPr>
+        <w:rPr>
+          <w:sz w:val="28"/>
+        </w:rPr>
+      </w:pPr>
+      <w:proofErr w:type="gramStart"/>
+      <w:r>
+        <w:rPr>
+          <w:sz w:val="28"/>
+        </w:rPr>
+        <w:t>db.users.find(</w:t>
+      </w:r>
+      <w:proofErr w:type="gramEnd"/>
+      <w:r>
+        <w:rPr>
+          <w:sz w:val="28"/>
+        </w:rPr>
+        <w:t>{},{address.city:1})</w:t>
+      </w:r>
+    </w:p>
+    <w:p>
+      <w:pPr>
+        <w:rPr>
+          <w:sz w:val="28"/>
+        </w:rPr>
+      </w:pPr>
+      <w:proofErr w:type="spellStart"/>
+      <w:proofErr w:type="gramStart"/>
+      <w:r>
+        <w:rPr>
+          <w:sz w:val="28"/>
+        </w:rPr>
+        <w:t>db.users.find</w:t>
+      </w:r>
+      <w:proofErr w:type="spellEnd"/>
+      <w:r>
+        <w:rPr>
+          <w:sz w:val="28"/>
+        </w:rPr>
+        <w:t>(</w:t>
+      </w:r>
+      <w:proofErr w:type="gramEnd"/>
+      <w:r>
+        <w:rPr>
+          <w:sz w:val="28"/>
+        </w:rPr>
+        <w:t>{},{address.city:1</w:t>
+      </w:r>
+      <w:r>
+        <w:rPr>
+          <w:sz w:val="28"/>
+        </w:rPr>
+        <w:t>,name:1</w:t>
+      </w:r>
+      <w:r>
+        <w:rPr>
+          <w:sz w:val="28"/>
+        </w:rPr>
+        <w:t>})</w:t>
+      </w:r>
+    </w:p>
+    <w:p>
+      <w:pPr>
+        <w:rPr>
+          <w:sz w:val="28"/>
+        </w:rPr>
+      </w:pPr>
+      <w:r>
+        <w:rPr>
+          <w:sz w:val="28"/>
+        </w:rPr>
+        <w:t>db.users.find({address.city:’</w:t>
+      </w:r>
+      <w:r>
+        <w:rPr>
+          <w:sz w:val="28"/>
+        </w:rPr>
+        <w:t>i</w:t>
+      </w:r>
+      <w:r>
+        <w:rPr>
+          <w:sz w:val="28"/>
+        </w:rPr>
+        <w:t>ndore’},{name:1</w:t>
+      </w:r>
+      <w:r>
+        <w:rPr>
+          <w:sz w:val="28"/>
+        </w:rPr>
+        <w:t>,address.city:1</w:t>
+      </w:r>
+      <w:bookmarkStart w:id="0" w:name="_GoBack"/>
+      <w:bookmarkEnd w:id="0"/>
+      <w:r>
+        <w:rPr>
+          <w:sz w:val="28"/>
+        </w:rPr>
+        <w:t>,_id:0})</w:t>
+      </w:r>
+    </w:p>
+    <w:p>
+      <w:pPr>
+        <w:rPr>
+          <w:sz w:val="28"/>
+        </w:rPr>
+      </w:pPr>
+    </w:p>
+    <w:p>
+      <w:pPr>
+        <w:rPr>
+          <w:b/>
+          <w:i/>
+          <w:sz w:val="36"/>
+          <w:u w:val="single"/>
+        </w:rPr>
+      </w:pPr>
+      <w:r>
+        <w:rPr>
+          <w:b/>
+          <w:i/>
+          <w:sz w:val="36"/>
+          <w:u w:val="single"/>
+        </w:rPr>
+        <w:t>Operator</w:t>
+      </w:r>
+      <w:r>
+        <w:rPr>
+          <w:b/>
+          <w:i/>
+          <w:sz w:val="36"/>
+          <w:u w:val="single"/>
+        </w:rPr>
+        <w:sym w:font="Wingdings" w:char="F0E0"/>
+      </w:r>
+      <w:r>
+        <w:rPr>
+          <w:b/>
+          <w:i/>
+          <w:sz w:val="36"/>
+          <w:u w:val="single"/>
+        </w:rPr>
+        <w:sym w:font="Wingdings" w:char="F0E0"/>
+      </w:r>
+    </w:p>
+    <w:p>
+      <w:pPr>
+        <w:rPr>
+          <w:b/>
+          <w:i/>
+          <w:sz w:val="32"/>
+          <w:u w:val="single"/>
+        </w:rPr>
+      </w:pPr>
+      <w:r>
+        <w:rPr>
+          <w:b/>
+          <w:i/>
+          <w:sz w:val="32"/>
+          <w:u w:val="single"/>
+        </w:rPr>
+        <w:t>Logical Operator</w:t>
+      </w:r>
+      <w:r>
+        <w:rPr>
+          <w:b/>
+          <w:i/>
+          <w:sz w:val="32"/>
+          <w:u w:val="single"/>
+        </w:rPr>
+        <w:sym w:font="Wingdings" w:char="F0E0"/>
+      </w:r>
+    </w:p>
+    <w:p>
+      <w:pPr>
+        <w:rPr>
+          <w:sz w:val="24"/>
+        </w:rPr>
+      </w:pPr>
+      <w:proofErr w:type="gramStart"/>
+      <w:r>
+        <w:rPr>
+          <w:sz w:val="24"/>
+        </w:rPr>
+        <w:t>1.AND</w:t>
+      </w:r>
+      <w:proofErr w:type="gramEnd"/>
+    </w:p>
+    <w:p>
+      <w:pPr>
+        <w:rPr>
+          <w:sz w:val="24"/>
+        </w:rPr>
+      </w:pPr>
+      <w:proofErr w:type="gramStart"/>
+      <w:r>
+        <w:rPr>
+          <w:sz w:val="24"/>
+        </w:rPr>
+        <w:t>2.OR</w:t>
+      </w:r>
+      <w:proofErr w:type="gramEnd"/>
+    </w:p>
+    <w:p>
+      <w:pPr>
+        <w:rPr>
+          <w:sz w:val="24"/>
+        </w:rPr>
+      </w:pPr>
+      <w:proofErr w:type="gramStart"/>
+      <w:r>
+        <w:rPr>
+          <w:sz w:val="24"/>
+        </w:rPr>
+        <w:t>3.NOT</w:t>
+      </w:r>
+      <w:proofErr w:type="gramEnd"/>
+    </w:p>
+    <w:p>
+      <w:pPr>
+        <w:rPr>
+          <w:sz w:val="24"/>
+        </w:rPr>
+      </w:pPr>
+    </w:p>
+    <w:p>
+      <w:pPr>
+        <w:rPr>
+          <w:sz w:val="28"/>
+        </w:rPr>
+      </w:pPr>
+    </w:p>
+    <w:p>
+      <w:pPr>
+        <w:rPr>
+          <w:sz w:val="24"/>
+        </w:rPr>
+      </w:pPr>
+    </w:p>
+    <w:p>
+      <w:pPr>
+        <w:rPr>
+          <w:b/>
+          <w:i/>
+          <w:sz w:val="36"/>
+          <w:u w:val="single"/>
+        </w:rPr>
+      </w:pPr>
     </w:p>
     <w:p>
       <w:pPr>

</xml_diff>